<commit_message>
Updated OR in supp table/figures
</commit_message>
<xml_diff>
--- a/Revision copy/response_to_reviewers.docx
+++ b/Revision copy/response_to_reviewers.docx
@@ -26,35 +26,7 @@
         <w:rPr>
           <w:rFonts w:ascii="Arial" w:eastAsia="Arial" w:hAnsi="Arial" w:cs="Arial"/>
         </w:rPr>
-        <w:t xml:space="preserve">The relevance of this paper to speech and language researchers is high, and JSLHR is clearly the best home for this work. However, the reviewers both point out an important dilemma when publishing a method-focused paper to the JSLHR audience. Some readers will be highly familiar with the topic and many others will be novices. I happen to be somewhere in between since I have been exposed to this sort of work and understand the </w:t>
-      </w:r>
-      <w:proofErr w:type="gramStart"/>
-      <w:r>
-        <w:rPr>
-          <w:rFonts w:ascii="Arial" w:eastAsia="Arial" w:hAnsi="Arial" w:cs="Arial"/>
-        </w:rPr>
-        <w:t>premises, but</w:t>
-      </w:r>
-      <w:proofErr w:type="gramEnd"/>
-      <w:r>
-        <w:rPr>
-          <w:rFonts w:ascii="Arial" w:eastAsia="Arial" w:hAnsi="Arial" w:cs="Arial"/>
-        </w:rPr>
-        <w:t xml:space="preserve"> have not developed the skills to follow the technical approaches that are recommended. The reviewers both suggest revisions that either narrow, expand, or split the scope of this work in future versions of this or other papers. Based on my opinion of the high importance of this work and the reviewers' comments, I would like to give the authors the opportunity to revise this work. I am partial to Reviewer 1's suggestion that a revision could focus on the methodological aspects, and thus be resubmitted as a Research Note, and a second (new) paper could </w:t>
-      </w:r>
-      <w:proofErr w:type="gramStart"/>
-      <w:r>
-        <w:rPr>
-          <w:rFonts w:ascii="Arial" w:eastAsia="Arial" w:hAnsi="Arial" w:cs="Arial"/>
-        </w:rPr>
-        <w:t>serves</w:t>
-      </w:r>
-      <w:proofErr w:type="gramEnd"/>
-      <w:r>
-        <w:rPr>
-          <w:rFonts w:ascii="Arial" w:eastAsia="Arial" w:hAnsi="Arial" w:cs="Arial"/>
-        </w:rPr>
-        <w:t xml:space="preserve"> as a tutorial.</w:t>
+        <w:t>The relevance of this paper to speech and language researchers is high, and JSLHR is clearly the best home for this work. However, the reviewers both point out an important dilemma when publishing a method-focused paper to the JSLHR audience. Some readers will be highly familiar with the topic and many others will be novices. I happen to be somewhere in between since I have been exposed to this sort of work and understand the premises, but have not developed the skills to follow the technical approaches that are recommended. The reviewers both suggest revisions that either narrow, expand, or split the scope of this work in future versions of this or other papers. Based on my opinion of the high importance of this work and the reviewers' comments, I would like to give the authors the opportunity to revise this work. I am partial to Reviewer 1's suggestion that a revision could focus on the methodological aspects, and thus be resubmitted as a Research Note, and a second (new) paper could serves as a tutorial.</w:t>
       </w:r>
     </w:p>
     <w:p>
@@ -117,21 +89,7 @@
           <w:rFonts w:ascii="Arial" w:eastAsia="Arial" w:hAnsi="Arial" w:cs="Arial"/>
         </w:rPr>
         <w:br/>
-        <w:t xml:space="preserve">1. </w:t>
-      </w:r>
-      <w:proofErr w:type="gramStart"/>
-      <w:r>
-        <w:rPr>
-          <w:rFonts w:ascii="Arial" w:eastAsia="Arial" w:hAnsi="Arial" w:cs="Arial"/>
-        </w:rPr>
-        <w:t>Overall</w:t>
-      </w:r>
-      <w:proofErr w:type="gramEnd"/>
-      <w:r>
-        <w:rPr>
-          <w:rFonts w:ascii="Arial" w:eastAsia="Arial" w:hAnsi="Arial" w:cs="Arial"/>
-        </w:rPr>
-        <w:t xml:space="preserve"> Strengths  </w:t>
+        <w:t>1. Overall Strengths  </w:t>
       </w:r>
       <w:r>
         <w:rPr>
@@ -207,21 +165,7 @@
         <w:rPr>
           <w:rFonts w:ascii="Arial" w:eastAsia="Arial" w:hAnsi="Arial" w:cs="Arial"/>
         </w:rPr>
-        <w:t xml:space="preserve">Reviewer 1: </w:t>
-      </w:r>
-      <w:proofErr w:type="gramStart"/>
-      <w:r>
-        <w:rPr>
-          <w:rFonts w:ascii="Arial" w:eastAsia="Arial" w:hAnsi="Arial" w:cs="Arial"/>
-        </w:rPr>
-        <w:t>Overall</w:t>
-      </w:r>
-      <w:proofErr w:type="gramEnd"/>
-      <w:r>
-        <w:rPr>
-          <w:rFonts w:ascii="Arial" w:eastAsia="Arial" w:hAnsi="Arial" w:cs="Arial"/>
-        </w:rPr>
-        <w:t xml:space="preserve"> Strengths / Importance / Justification/Rationale</w:t>
+        <w:t>Reviewer 1: Overall Strengths / Importance / Justification/Rationale</w:t>
       </w:r>
       <w:r>
         <w:rPr>
@@ -296,21 +240,7 @@
         <w:rPr>
           <w:rFonts w:ascii="Arial" w:eastAsia="Arial" w:hAnsi="Arial" w:cs="Arial"/>
         </w:rPr>
-        <w:t xml:space="preserve">However, when the synthetic data might be used to generate additional research findings, for example in the case of meta-analysis or methods development, the </w:t>
-      </w:r>
-      <w:proofErr w:type="gramStart"/>
-      <w:r>
-        <w:rPr>
-          <w:rFonts w:ascii="Arial" w:eastAsia="Arial" w:hAnsi="Arial" w:cs="Arial"/>
-        </w:rPr>
-        <w:t>standards</w:t>
-      </w:r>
-      <w:proofErr w:type="gramEnd"/>
-      <w:r>
-        <w:rPr>
-          <w:rFonts w:ascii="Arial" w:eastAsia="Arial" w:hAnsi="Arial" w:cs="Arial"/>
-        </w:rPr>
-        <w:t xml:space="preserve"> for synthetic data is higher.</w:t>
+        <w:t>However, when the synthetic data might be used to generate additional research findings, for example in the case of meta-analysis or methods development, the standards for synthetic data is higher.</w:t>
       </w:r>
     </w:p>
     <w:p>
@@ -332,35 +262,7 @@
         <w:rPr>
           <w:rFonts w:ascii="Arial" w:eastAsia="Arial" w:hAnsi="Arial" w:cs="Arial"/>
         </w:rPr>
-        <w:t>: We have added a section in the introduction outlining the different use-cases for generating and evaluating synthetic data, as follows: “Synthetic data are, however, not without limitations; the extent to which statistical properties of the original data are retained varies based on the dataset and the model used to synthesize the data (</w:t>
-      </w:r>
-      <w:proofErr w:type="spellStart"/>
-      <w:r>
-        <w:rPr>
-          <w:rFonts w:ascii="Arial" w:eastAsia="Arial" w:hAnsi="Arial" w:cs="Arial"/>
-        </w:rPr>
-        <w:t>Latner</w:t>
-      </w:r>
-      <w:proofErr w:type="spellEnd"/>
-      <w:r>
-        <w:rPr>
-          <w:rFonts w:ascii="Arial" w:eastAsia="Arial" w:hAnsi="Arial" w:cs="Arial"/>
-        </w:rPr>
-        <w:t xml:space="preserve"> et al., 2024; Matthews &amp; </w:t>
-      </w:r>
-      <w:proofErr w:type="spellStart"/>
-      <w:r>
-        <w:rPr>
-          <w:rFonts w:ascii="Arial" w:eastAsia="Arial" w:hAnsi="Arial" w:cs="Arial"/>
-        </w:rPr>
-        <w:t>Harel</w:t>
-      </w:r>
-      <w:proofErr w:type="spellEnd"/>
-      <w:r>
-        <w:rPr>
-          <w:rFonts w:ascii="Arial" w:eastAsia="Arial" w:hAnsi="Arial" w:cs="Arial"/>
-        </w:rPr>
-        <w:t>, 2011). The intended use of synthetic data influences the level of rigor and scrutiny required. For example, synthetic data can serve as a pedagogical tool to teach data analysis skills or novel statistical methods (Shepherd et al., 2017). In such cases, preserving general statistical properties is sufficient, even if precise relationships between variables are not fully maintained. Similarly, synthetic data accompanying publications can facilitate reproducible workflows to illustrate data pre-processing steps or statistical models without reproducing exact study results. However, higher standards are required when synthetic data is used for hypothesis testing, meta-analyses, or methodological development (Raab et al., 2017). In these scenarios, synthetic datasets must accurately preserve multivariable relationships to ensure their validity and utility.” (lines 112 - 123)</w:t>
+        <w:t>: We have added a section in the introduction outlining the different use-cases for generating and evaluating synthetic data, as follows: “Synthetic data are, however, not without limitations; the extent to which statistical properties of the original data are retained varies based on the dataset and the model used to synthesize the data (Latner et al., 2024; Matthews &amp; Harel, 2011). The intended use of synthetic data influences the level of rigor and scrutiny required. For example, synthetic data can serve as a pedagogical tool to teach data analysis skills or novel statistical methods (Shepherd et al., 2017). In such cases, preserving general statistical properties is sufficient, even if precise relationships between variables are not fully maintained. Similarly, synthetic data accompanying publications can facilitate reproducible workflows to illustrate data pre-processing steps or statistical models without reproducing exact study results. However, higher standards are required when synthetic data is used for hypothesis testing, meta-analyses, or methodological development (Raab et al., 2017). In these scenarios, synthetic datasets must accurately preserve multivariable relationships to ensure their validity and utility.” (lines 112 - 123)</w:t>
       </w:r>
       <w:r>
         <w:rPr>
@@ -387,21 +289,7 @@
         <w:rPr>
           <w:rFonts w:ascii="Arial" w:eastAsia="Arial" w:hAnsi="Arial" w:cs="Arial"/>
         </w:rPr>
-        <w:t xml:space="preserve">I glanced through the synthpop authors paper in </w:t>
-      </w:r>
-      <w:proofErr w:type="gramStart"/>
-      <w:r>
-        <w:rPr>
-          <w:rFonts w:ascii="Arial" w:eastAsia="Arial" w:hAnsi="Arial" w:cs="Arial"/>
-        </w:rPr>
-        <w:t>JOSS, and</w:t>
-      </w:r>
-      <w:proofErr w:type="gramEnd"/>
-      <w:r>
-        <w:rPr>
-          <w:rFonts w:ascii="Arial" w:eastAsia="Arial" w:hAnsi="Arial" w:cs="Arial"/>
-        </w:rPr>
-        <w:t xml:space="preserve"> acknowledge that this level of mathematical detail is likely less accessible to the JSLHR general readership. However, conceptual explanations of how synthetic data is generated, and perhaps for each method included in synthpop is necessary here so that readers understand (at least conceptually) the underlying methods. Whether this belongs in the introduction or methods – I leave that up to the authors. But I believe that clear and thorough explanations here stand to be a clear value-add over the existing papers from the synthpop authors, at least as it relates to the JSLHR readership.</w:t>
+        <w:t>I glanced through the synthpop authors paper in JOSS, and acknowledge that this level of mathematical detail is likely less accessible to the JSLHR general readership. However, conceptual explanations of how synthetic data is generated, and perhaps for each method included in synthpop is necessary here so that readers understand (at least conceptually) the underlying methods. Whether this belongs in the introduction or methods – I leave that up to the authors. But I believe that clear and thorough explanations here stand to be a clear value-add over the existing papers from the synthpop authors, at least as it relates to the JSLHR readership.</w:t>
       </w:r>
     </w:p>
     <w:p>
@@ -450,35 +338,7 @@
         <w:rPr>
           <w:rFonts w:ascii="Arial" w:eastAsia="Arial" w:hAnsi="Arial" w:cs="Arial"/>
         </w:rPr>
-        <w:t>“Synthetic data generation and statistical analyses were conducted in R version 4.2.1 (R Core Team, 2022). The synthpop R package (version 1.8.0) (</w:t>
-      </w:r>
-      <w:proofErr w:type="spellStart"/>
-      <w:r>
-        <w:rPr>
-          <w:rFonts w:ascii="Arial" w:eastAsia="Arial" w:hAnsi="Arial" w:cs="Arial"/>
-        </w:rPr>
-        <w:t>Nowok</w:t>
-      </w:r>
-      <w:proofErr w:type="spellEnd"/>
-      <w:r>
-        <w:rPr>
-          <w:rFonts w:ascii="Arial" w:eastAsia="Arial" w:hAnsi="Arial" w:cs="Arial"/>
-        </w:rPr>
-        <w:t xml:space="preserve"> et al., 2016) was used to generate synthetic data via complete conditional specification (Drechsler &amp; </w:t>
-      </w:r>
-      <w:proofErr w:type="spellStart"/>
-      <w:r>
-        <w:rPr>
-          <w:rFonts w:ascii="Arial" w:eastAsia="Arial" w:hAnsi="Arial" w:cs="Arial"/>
-        </w:rPr>
-        <w:t>Haensch</w:t>
-      </w:r>
-      <w:proofErr w:type="spellEnd"/>
-      <w:r>
-        <w:rPr>
-          <w:rFonts w:ascii="Arial" w:eastAsia="Arial" w:hAnsi="Arial" w:cs="Arial"/>
-        </w:rPr>
-        <w:t xml:space="preserve">, 2024). This method synthesizes one variable at a time: the first variable is generated by random sampling from the original dataset, and subsequent </w:t>
+        <w:t xml:space="preserve">“Synthetic data generation and statistical analyses were conducted in R version 4.2.1 (R Core Team, 2022). The synthpop R package (version 1.8.0) (Nowok et al., 2016) was used to generate synthetic data via complete conditional specification (Drechsler &amp; Haensch, 2024). This method synthesizes one variable at a time: the first variable is generated by random sampling from the original dataset, and subsequent </w:t>
       </w:r>
       <w:r>
         <w:rPr>
@@ -513,57 +373,21 @@
         <w:rPr>
           <w:rFonts w:ascii="Arial" w:eastAsia="Arial" w:hAnsi="Arial" w:cs="Arial"/>
         </w:rPr>
-        <w:t>Synthpop inherently manages missing data and maintains relationships between missingness and other variables using a tree-based algorithm, specifically classification and regression trees (CART), for data synthesis (</w:t>
-      </w:r>
-      <w:proofErr w:type="spellStart"/>
-      <w:r>
-        <w:rPr>
-          <w:rFonts w:ascii="Arial" w:eastAsia="Arial" w:hAnsi="Arial" w:cs="Arial"/>
-        </w:rPr>
-        <w:t>Nowok</w:t>
-      </w:r>
-      <w:proofErr w:type="spellEnd"/>
-      <w:r>
-        <w:rPr>
-          <w:rFonts w:ascii="Arial" w:eastAsia="Arial" w:hAnsi="Arial" w:cs="Arial"/>
-        </w:rPr>
-        <w:t xml:space="preserve"> et al., 2016). Alternatively, users can select other tree-based methods, such as random forests, or parametric models like linear or logistic regression. This process resembles multiple imputation by chained equations (MICE) for handling missing data (</w:t>
-      </w:r>
-      <w:proofErr w:type="spellStart"/>
-      <w:r>
-        <w:rPr>
-          <w:rFonts w:ascii="Arial" w:eastAsia="Arial" w:hAnsi="Arial" w:cs="Arial"/>
-        </w:rPr>
-        <w:t>Audigier</w:t>
-      </w:r>
-      <w:proofErr w:type="spellEnd"/>
-      <w:r>
-        <w:rPr>
-          <w:rFonts w:ascii="Arial" w:eastAsia="Arial" w:hAnsi="Arial" w:cs="Arial"/>
-        </w:rPr>
-        <w:t xml:space="preserve"> et al., 2018) but with a key distinction: instead of imputing only missing values, synthpop generates entirely synthetic data (Raghunathan, 2021), significantly reducing disclosure risk.</w:t>
-      </w:r>
-    </w:p>
-    <w:p>
-      <w:pPr>
-        <w:ind w:firstLine="720"/>
-        <w:rPr>
-          <w:rFonts w:ascii="Arial" w:eastAsia="Arial" w:hAnsi="Arial" w:cs="Arial"/>
-        </w:rPr>
-      </w:pPr>
-      <w:proofErr w:type="spellStart"/>
-      <w:r>
-        <w:rPr>
-          <w:rFonts w:ascii="Arial" w:eastAsia="Arial" w:hAnsi="Arial" w:cs="Arial"/>
-        </w:rPr>
-        <w:t>Nowok</w:t>
-      </w:r>
-      <w:proofErr w:type="spellEnd"/>
-      <w:r>
-        <w:rPr>
-          <w:rFonts w:ascii="Arial" w:eastAsia="Arial" w:hAnsi="Arial" w:cs="Arial"/>
-        </w:rPr>
-        <w:t xml:space="preserve"> et al. (2016) provide an in-depth overview of the synthpop package’s features. Briefly, synthesis is largely automated using the syn() function. Users can customize various options, including the modeling approach, choice of predictors, order of synthesized variables, smoothing parameters for continuous variables to enhance privacy, and rules for maintaining logical relationships.” (lines 171 - 196)</w:t>
+        <w:t>Synthpop inherently manages missing data and maintains relationships between missingness and other variables using a tree-based algorithm, specifically classification and regression trees (CART), for data synthesis (Nowok et al., 2016). Alternatively, users can select other tree-based methods, such as random forests, or parametric models like linear or logistic regression. This process resembles multiple imputation by chained equations (MICE) for handling missing data (Audigier et al., 2018) but with a key distinction: instead of imputing only missing values, synthpop generates entirely synthetic data (Raghunathan, 2021), significantly reducing disclosure risk.</w:t>
+      </w:r>
+    </w:p>
+    <w:p>
+      <w:pPr>
+        <w:ind w:firstLine="720"/>
+        <w:rPr>
+          <w:rFonts w:ascii="Arial" w:eastAsia="Arial" w:hAnsi="Arial" w:cs="Arial"/>
+        </w:rPr>
+      </w:pPr>
+      <w:r>
+        <w:rPr>
+          <w:rFonts w:ascii="Arial" w:eastAsia="Arial" w:hAnsi="Arial" w:cs="Arial"/>
+        </w:rPr>
+        <w:t>Nowok et al. (2016) provide an in-depth overview of the synthpop package’s features. Briefly, synthesis is largely automated using the syn() function. Users can customize various options, including the modeling approach, choice of predictors, order of synthesized variables, smoothing parameters for continuous variables to enhance privacy, and rules for maintaining logical relationships.” (lines 171 - 196)</w:t>
       </w:r>
     </w:p>
     <w:p>
@@ -803,91 +627,159 @@
         <w:rPr>
           <w:rFonts w:ascii="Arial" w:eastAsia="Arial" w:hAnsi="Arial" w:cs="Arial"/>
         </w:rPr>
-        <w:t>be more or less effective for general and specific utility (see Table 2). In the limitations section, we also acknowledge that our studies are not representative of every research design or data parameter, and that it is imperative that the user evaluate its utility in the context of their own goals before publicly sharing synthetic data. This is described, as follows “This study is not without limitations. First, studies were selected in the present study because they were openly available and represented different subfields within CSD. Therefore, selection bias is likely present, and these studies are certainly not representative of every research design or data parameter that a researcher may encounter. It is imperative that the user evaluate the utility of synthetic data in the context of their own goals (e.g., educational, workflow transparency, or meta-analysis/hypothesis generation purposes) before publicly sharing the dataset.” (lines 370 - 376)</w:t>
-      </w:r>
-    </w:p>
-    <w:p>
-      <w:pPr>
-        <w:ind w:firstLine="720"/>
-        <w:rPr>
-          <w:rFonts w:ascii="Arial" w:eastAsia="Arial" w:hAnsi="Arial" w:cs="Arial"/>
-        </w:rPr>
-      </w:pPr>
-      <w:r>
-        <w:rPr>
-          <w:rFonts w:ascii="Arial" w:eastAsia="Arial" w:hAnsi="Arial" w:cs="Arial"/>
-        </w:rPr>
-        <w:t>Regarding the importance of hierarchical data, we have included datasets that have a hierarchical structure (</w:t>
-      </w:r>
-      <w:proofErr w:type="spellStart"/>
-      <w:r>
-        <w:rPr>
-          <w:rFonts w:ascii="Arial" w:eastAsia="Arial" w:hAnsi="Arial" w:cs="Arial"/>
-        </w:rPr>
-        <w:t>Battal</w:t>
-      </w:r>
-      <w:proofErr w:type="spellEnd"/>
-      <w:r>
-        <w:rPr>
-          <w:rFonts w:ascii="Arial" w:eastAsia="Arial" w:hAnsi="Arial" w:cs="Arial"/>
-        </w:rPr>
-        <w:t xml:space="preserve"> et al., 2019; Clough et al., 2023). We also provide results related to the stability of synthetic data to maintain between/within variances for these studies in the context of random effects from the hierarchical model, as follows:</w:t>
-      </w:r>
-    </w:p>
-    <w:p>
-      <w:pPr>
-        <w:ind w:firstLine="720"/>
-        <w:rPr>
-          <w:rFonts w:ascii="Arial" w:eastAsia="Arial" w:hAnsi="Arial" w:cs="Arial"/>
-        </w:rPr>
-      </w:pPr>
-      <w:r>
-        <w:rPr>
-          <w:rFonts w:ascii="Arial" w:eastAsia="Arial" w:hAnsi="Arial" w:cs="Arial"/>
-        </w:rPr>
-        <w:t xml:space="preserve"> “</w:t>
-      </w:r>
-      <w:proofErr w:type="spellStart"/>
-      <w:r>
-        <w:rPr>
-          <w:rFonts w:ascii="Arial" w:eastAsia="Arial" w:hAnsi="Arial" w:cs="Arial"/>
-        </w:rPr>
-        <w:t>Battal</w:t>
-      </w:r>
-      <w:proofErr w:type="spellEnd"/>
-      <w:r>
-        <w:rPr>
-          <w:rFonts w:ascii="Arial" w:eastAsia="Arial" w:hAnsi="Arial" w:cs="Arial"/>
-        </w:rPr>
-        <w:t xml:space="preserve"> et al., 2019… The random effect estimates were stable between the original (mean = 0, 90% CI: -0.027, 0.027) and synthetic (mean = 0, 90% CI: -0.036, -0.036) datasets.” (lines 274 - 276)</w:t>
-      </w:r>
-    </w:p>
-    <w:p>
-      <w:pPr>
-        <w:ind w:firstLine="720"/>
-        <w:rPr>
-          <w:rFonts w:ascii="Arial" w:eastAsia="Arial" w:hAnsi="Arial" w:cs="Arial"/>
-        </w:rPr>
-      </w:pPr>
-      <w:r>
-        <w:rPr>
-          <w:rFonts w:ascii="Arial" w:eastAsia="Arial" w:hAnsi="Arial" w:cs="Arial"/>
-        </w:rPr>
-        <w:t>“Clough et al., 2023… (mean = -0.011, 90% CI: -0.018, 0.005) and synthetic (mean = -0.016, 90% CI: -0.018, -0.005) datasets.” (lines 318 - 320)</w:t>
-      </w:r>
-    </w:p>
-    <w:p>
-      <w:pPr>
-        <w:ind w:firstLine="720"/>
-        <w:rPr>
-          <w:rFonts w:ascii="Arial" w:eastAsia="Arial" w:hAnsi="Arial" w:cs="Arial"/>
-        </w:rPr>
-      </w:pPr>
-      <w:r>
-        <w:rPr>
-          <w:rFonts w:ascii="Arial" w:eastAsia="Arial" w:hAnsi="Arial" w:cs="Arial"/>
-        </w:rPr>
-        <w:t xml:space="preserve"> It’s important to note that other approaches to more effectively synthesize hierarchical data have been proposed, though this is outside the scope of our manuscript. We have included this in the manuscript, as follows: “Alternative approaches specifically designed to handle hierarchical data (Gauvin et al., 2021) may offer a better solution and should be explored in future work.” (lines 359 - 360).</w:t>
+        <w:t>be more or less effective for general and specific utility (see Table 2). In the limitations section, we also acknowledge that our studies are not representative of every research design or data parameter, and that it is imperative that the user evaluate its utility in the context of their own goals before publicly sharing synthetic data. This is described, as follows “This study is not without limitations. First, studies were selected in the present study because they were openly available and represented different subfields within CSD. Therefore, selection bias is likely present, and these studies are certainly not representative of every research design or data parameter that a researcher may encounter. It is imperative that the user evaluate the utility of synthetic data in the context of their own goals (e.g., educational, workflow transparency, or meta-analysis/hypothesis generation purposes) before publicly sharing the dataset.” (lines 37</w:t>
+      </w:r>
+      <w:r>
+        <w:rPr>
+          <w:rFonts w:ascii="Arial" w:eastAsia="Arial" w:hAnsi="Arial" w:cs="Arial"/>
+        </w:rPr>
+        <w:t>2</w:t>
+      </w:r>
+      <w:r>
+        <w:rPr>
+          <w:rFonts w:ascii="Arial" w:eastAsia="Arial" w:hAnsi="Arial" w:cs="Arial"/>
+        </w:rPr>
+        <w:t xml:space="preserve"> - 37</w:t>
+      </w:r>
+      <w:r>
+        <w:rPr>
+          <w:rFonts w:ascii="Arial" w:eastAsia="Arial" w:hAnsi="Arial" w:cs="Arial"/>
+        </w:rPr>
+        <w:t>8</w:t>
+      </w:r>
+      <w:r>
+        <w:rPr>
+          <w:rFonts w:ascii="Arial" w:eastAsia="Arial" w:hAnsi="Arial" w:cs="Arial"/>
+        </w:rPr>
+        <w:t>)</w:t>
+      </w:r>
+    </w:p>
+    <w:p>
+      <w:pPr>
+        <w:ind w:firstLine="720"/>
+        <w:rPr>
+          <w:rFonts w:ascii="Arial" w:eastAsia="Arial" w:hAnsi="Arial" w:cs="Arial"/>
+        </w:rPr>
+      </w:pPr>
+      <w:r>
+        <w:rPr>
+          <w:rFonts w:ascii="Arial" w:eastAsia="Arial" w:hAnsi="Arial" w:cs="Arial"/>
+        </w:rPr>
+        <w:t>Regarding the importance of hierarchical data, we have included datasets that have a hierarchical structure (Battal et al., 2019; Clough et al., 2023). We also provide results related to the stability of synthetic data to maintain between/within variances for these studies in the context of random effects from the hierarchical model, as follows:</w:t>
+      </w:r>
+    </w:p>
+    <w:p>
+      <w:pPr>
+        <w:ind w:firstLine="720"/>
+        <w:rPr>
+          <w:rFonts w:ascii="Arial" w:eastAsia="Arial" w:hAnsi="Arial" w:cs="Arial"/>
+        </w:rPr>
+      </w:pPr>
+      <w:r>
+        <w:rPr>
+          <w:rFonts w:ascii="Arial" w:eastAsia="Arial" w:hAnsi="Arial" w:cs="Arial"/>
+        </w:rPr>
+        <w:t xml:space="preserve"> “Battal et al., 2019… The random effect estimates were stable between the original (mean = 0, 90% CI: -0.027, 0.027) and synthetic (mean = 0, 90% CI: -0.036, -0.036) datasets.” (lines 27</w:t>
+      </w:r>
+      <w:r>
+        <w:rPr>
+          <w:rFonts w:ascii="Arial" w:eastAsia="Arial" w:hAnsi="Arial" w:cs="Arial"/>
+        </w:rPr>
+        <w:t>6</w:t>
+      </w:r>
+      <w:r>
+        <w:rPr>
+          <w:rFonts w:ascii="Arial" w:eastAsia="Arial" w:hAnsi="Arial" w:cs="Arial"/>
+        </w:rPr>
+        <w:t xml:space="preserve"> - 27</w:t>
+      </w:r>
+      <w:r>
+        <w:rPr>
+          <w:rFonts w:ascii="Arial" w:eastAsia="Arial" w:hAnsi="Arial" w:cs="Arial"/>
+        </w:rPr>
+        <w:t>8</w:t>
+      </w:r>
+      <w:r>
+        <w:rPr>
+          <w:rFonts w:ascii="Arial" w:eastAsia="Arial" w:hAnsi="Arial" w:cs="Arial"/>
+        </w:rPr>
+        <w:t>)</w:t>
+      </w:r>
+    </w:p>
+    <w:p>
+      <w:pPr>
+        <w:ind w:firstLine="720"/>
+        <w:rPr>
+          <w:rFonts w:ascii="Arial" w:eastAsia="Arial" w:hAnsi="Arial" w:cs="Arial"/>
+        </w:rPr>
+      </w:pPr>
+      <w:r>
+        <w:rPr>
+          <w:rFonts w:ascii="Arial" w:eastAsia="Arial" w:hAnsi="Arial" w:cs="Arial"/>
+        </w:rPr>
+        <w:t>“Clough et al., 2023… (mean = -0.011, 90% CI: -0.018, 0.005) and synthetic (mean = -0.016, 90% CI: -0.018, -0.005) datasets.” (lines 3</w:t>
+      </w:r>
+      <w:r>
+        <w:rPr>
+          <w:rFonts w:ascii="Arial" w:eastAsia="Arial" w:hAnsi="Arial" w:cs="Arial"/>
+        </w:rPr>
+        <w:t>20</w:t>
+      </w:r>
+      <w:r>
+        <w:rPr>
+          <w:rFonts w:ascii="Arial" w:eastAsia="Arial" w:hAnsi="Arial" w:cs="Arial"/>
+        </w:rPr>
+        <w:t xml:space="preserve"> - 32</w:t>
+      </w:r>
+      <w:r>
+        <w:rPr>
+          <w:rFonts w:ascii="Arial" w:eastAsia="Arial" w:hAnsi="Arial" w:cs="Arial"/>
+        </w:rPr>
+        <w:t>2</w:t>
+      </w:r>
+      <w:r>
+        <w:rPr>
+          <w:rFonts w:ascii="Arial" w:eastAsia="Arial" w:hAnsi="Arial" w:cs="Arial"/>
+        </w:rPr>
+        <w:t>)</w:t>
+      </w:r>
+    </w:p>
+    <w:p>
+      <w:pPr>
+        <w:ind w:firstLine="720"/>
+        <w:rPr>
+          <w:rFonts w:ascii="Arial" w:eastAsia="Arial" w:hAnsi="Arial" w:cs="Arial"/>
+        </w:rPr>
+      </w:pPr>
+      <w:r>
+        <w:rPr>
+          <w:rFonts w:ascii="Arial" w:eastAsia="Arial" w:hAnsi="Arial" w:cs="Arial"/>
+        </w:rPr>
+        <w:t xml:space="preserve"> It’s important to note that other approaches to more effectively synthesize hierarchical data have been proposed, though this is outside the scope of our manuscript. We have included this in the manuscript, as follows: “Alternative approaches specifically designed to handle hierarchical data (Gauvin et al., 2021) may offer a better solution and should be explored in future work.” (lines 3</w:t>
+      </w:r>
+      <w:r>
+        <w:rPr>
+          <w:rFonts w:ascii="Arial" w:eastAsia="Arial" w:hAnsi="Arial" w:cs="Arial"/>
+        </w:rPr>
+        <w:t>61</w:t>
+      </w:r>
+      <w:r>
+        <w:rPr>
+          <w:rFonts w:ascii="Arial" w:eastAsia="Arial" w:hAnsi="Arial" w:cs="Arial"/>
+        </w:rPr>
+        <w:t xml:space="preserve"> - 36</w:t>
+      </w:r>
+      <w:r>
+        <w:rPr>
+          <w:rFonts w:ascii="Arial" w:eastAsia="Arial" w:hAnsi="Arial" w:cs="Arial"/>
+        </w:rPr>
+        <w:t>2</w:t>
+      </w:r>
+      <w:r>
+        <w:rPr>
+          <w:rFonts w:ascii="Arial" w:eastAsia="Arial" w:hAnsi="Arial" w:cs="Arial"/>
+        </w:rPr>
+        <w:t>).</w:t>
       </w:r>
     </w:p>
     <w:p>
@@ -902,21 +794,31 @@
           <w:rFonts w:ascii="Arial" w:eastAsia="Arial" w:hAnsi="Arial" w:cs="Arial"/>
         </w:rPr>
         <w:tab/>
-        <w:t>We also acknowledge that the studies we originally selected did not include a single subject experimental design, which is a common and important research design in CSD. Therefore, we have added a study that used this type of design (</w:t>
-      </w:r>
-      <w:proofErr w:type="spellStart"/>
-      <w:r>
-        <w:rPr>
-          <w:rFonts w:ascii="Arial" w:eastAsia="Arial" w:hAnsi="Arial" w:cs="Arial"/>
-        </w:rPr>
-        <w:t>Robinaugh</w:t>
-      </w:r>
-      <w:proofErr w:type="spellEnd"/>
-      <w:r>
-        <w:rPr>
-          <w:rFonts w:ascii="Arial" w:eastAsia="Arial" w:hAnsi="Arial" w:cs="Arial"/>
-        </w:rPr>
-        <w:t xml:space="preserve"> et al., 2024) and reported the results (lines 298 - 306).</w:t>
+        <w:t xml:space="preserve">We also acknowledge that the studies we originally selected did not include a single subject experimental design, which is a common and important research design in CSD. Therefore, we have added a study that used this type of design (Robinaugh et al., 2024) and reported the results (lines </w:t>
+      </w:r>
+      <w:r>
+        <w:rPr>
+          <w:rFonts w:ascii="Arial" w:eastAsia="Arial" w:hAnsi="Arial" w:cs="Arial"/>
+        </w:rPr>
+        <w:t>300</w:t>
+      </w:r>
+      <w:r>
+        <w:rPr>
+          <w:rFonts w:ascii="Arial" w:eastAsia="Arial" w:hAnsi="Arial" w:cs="Arial"/>
+        </w:rPr>
+        <w:t xml:space="preserve"> - 30</w:t>
+      </w:r>
+      <w:r>
+        <w:rPr>
+          <w:rFonts w:ascii="Arial" w:eastAsia="Arial" w:hAnsi="Arial" w:cs="Arial"/>
+        </w:rPr>
+        <w:t>8</w:t>
+      </w:r>
+      <w:r>
+        <w:rPr>
+          <w:rFonts w:ascii="Arial" w:eastAsia="Arial" w:hAnsi="Arial" w:cs="Arial"/>
+        </w:rPr>
+        <w:t>).</w:t>
       </w:r>
     </w:p>
     <w:p>
@@ -951,63 +853,7 @@
           <w:rFonts w:ascii="Arial" w:eastAsia="Arial" w:hAnsi="Arial" w:cs="Arial"/>
         </w:rPr>
         <w:br/>
-        <w:t xml:space="preserve">I note that the authors of the synthpop package warn against the packages ability to produce synthetic data for hierarchical data. (“Data sets with a complex data structure, e.g. hierarchical data, multiple events data, </w:t>
-      </w:r>
-      <w:proofErr w:type="spellStart"/>
-      <w:r>
-        <w:rPr>
-          <w:rFonts w:ascii="Arial" w:eastAsia="Arial" w:hAnsi="Arial" w:cs="Arial"/>
-        </w:rPr>
-        <w:t>can not</w:t>
-      </w:r>
-      <w:proofErr w:type="spellEnd"/>
-      <w:r>
-        <w:rPr>
-          <w:rFonts w:ascii="Arial" w:eastAsia="Arial" w:hAnsi="Arial" w:cs="Arial"/>
-        </w:rPr>
-        <w:t xml:space="preserve"> be easily </w:t>
-      </w:r>
-      <w:proofErr w:type="spellStart"/>
-      <w:r>
-        <w:rPr>
-          <w:rFonts w:ascii="Arial" w:eastAsia="Arial" w:hAnsi="Arial" w:cs="Arial"/>
-        </w:rPr>
-        <w:t>synthesised</w:t>
-      </w:r>
-      <w:proofErr w:type="spellEnd"/>
-      <w:r>
-        <w:rPr>
-          <w:rFonts w:ascii="Arial" w:eastAsia="Arial" w:hAnsi="Arial" w:cs="Arial"/>
-        </w:rPr>
-        <w:t xml:space="preserve"> in 'synthpop' at the moment. You can still attempt to </w:t>
-      </w:r>
-      <w:proofErr w:type="spellStart"/>
-      <w:r>
-        <w:rPr>
-          <w:rFonts w:ascii="Arial" w:eastAsia="Arial" w:hAnsi="Arial" w:cs="Arial"/>
-        </w:rPr>
-        <w:t>synthesise</w:t>
-      </w:r>
-      <w:proofErr w:type="spellEnd"/>
-      <w:r>
-        <w:rPr>
-          <w:rFonts w:ascii="Arial" w:eastAsia="Arial" w:hAnsi="Arial" w:cs="Arial"/>
-        </w:rPr>
-        <w:t xml:space="preserve"> such </w:t>
-      </w:r>
-      <w:proofErr w:type="gramStart"/>
-      <w:r>
-        <w:rPr>
-          <w:rFonts w:ascii="Arial" w:eastAsia="Arial" w:hAnsi="Arial" w:cs="Arial"/>
-        </w:rPr>
-        <w:t>data</w:t>
-      </w:r>
-      <w:proofErr w:type="gramEnd"/>
-      <w:r>
-        <w:rPr>
-          <w:rFonts w:ascii="Arial" w:eastAsia="Arial" w:hAnsi="Arial" w:cs="Arial"/>
-        </w:rPr>
-        <w:t xml:space="preserve"> but some pre-processing will be required.” </w:t>
+        <w:t xml:space="preserve">I note that the authors of the synthpop package warn against the packages ability to produce synthetic data for hierarchical data. (“Data sets with a complex data structure, e.g. hierarchical data, multiple events data, can not be easily synthesised in 'synthpop' at the moment. You can still attempt to synthesise such data but some pre-processing will be required.” </w:t>
       </w:r>
       <w:hyperlink r:id="rId6">
         <w:r>
@@ -1045,76 +891,58 @@
         <w:rPr>
           <w:rFonts w:ascii="Arial" w:eastAsia="Arial" w:hAnsi="Arial" w:cs="Arial"/>
         </w:rPr>
-        <w:t>: We acknowledge the limitation of synthpop in synthesizing hierarchical data and now more explicitly highlight this point in the manuscript, as follows: “...low specific utility was primarily associated with datasets containing a hierarchical structure, such as repeated measure or nested designs, which are common in CSD. This suggests that current synthesis methods in synthpop may not adequately capture multilevel dependencies.” (lines 355 - 358).</w:t>
-      </w:r>
-      <w:r>
-        <w:rPr>
-          <w:rFonts w:ascii="Arial" w:eastAsia="Arial" w:hAnsi="Arial" w:cs="Arial"/>
-        </w:rPr>
-        <w:br/>
-      </w:r>
-      <w:r>
-        <w:rPr>
-          <w:rFonts w:ascii="Arial" w:eastAsia="Arial" w:hAnsi="Arial" w:cs="Arial"/>
-        </w:rPr>
-        <w:br/>
-        <w:t xml:space="preserve">On the other hand, the present manuscript lays a strong foundation for an extremely useful and accessible tutorial for JSLHR that is focused on helping researchers create and evaluate synthetic data for their own studies when data sharing is not possible. The code examples and range across the ASHA domains are well-suited to this purpose. However, more attention is needed to help guide researchers on interpreting the results of the code and making decisions around whether or not they should share the </w:t>
-      </w:r>
-      <w:proofErr w:type="spellStart"/>
-      <w:r>
-        <w:rPr>
-          <w:rFonts w:ascii="Arial" w:eastAsia="Arial" w:hAnsi="Arial" w:cs="Arial"/>
-        </w:rPr>
-        <w:t>synethetic</w:t>
-      </w:r>
-      <w:proofErr w:type="spellEnd"/>
-      <w:r>
-        <w:rPr>
-          <w:rFonts w:ascii="Arial" w:eastAsia="Arial" w:hAnsi="Arial" w:cs="Arial"/>
-        </w:rPr>
-        <w:t xml:space="preserve"> data, how they can tweak the parameters of the data generation, and how they should write about the synthetic data generation when sharing in their own research studies.</w:t>
-      </w:r>
-    </w:p>
-    <w:p>
-      <w:pPr>
-        <w:ind w:firstLine="720"/>
-        <w:rPr>
-          <w:rFonts w:ascii="Arial" w:eastAsia="Arial" w:hAnsi="Arial" w:cs="Arial"/>
-        </w:rPr>
-      </w:pPr>
-      <w:r>
-        <w:rPr>
-          <w:rFonts w:ascii="Arial" w:eastAsia="Arial" w:hAnsi="Arial" w:cs="Arial"/>
-        </w:rPr>
-        <w:t>Perhaps a successful tutorial might even include a sort of ‘</w:t>
-      </w:r>
-      <w:proofErr w:type="spellStart"/>
-      <w:r>
-        <w:rPr>
-          <w:rFonts w:ascii="Arial" w:eastAsia="Arial" w:hAnsi="Arial" w:cs="Arial"/>
-        </w:rPr>
-        <w:t>faq</w:t>
-      </w:r>
-      <w:proofErr w:type="spellEnd"/>
-      <w:r>
-        <w:rPr>
-          <w:rFonts w:ascii="Arial" w:eastAsia="Arial" w:hAnsi="Arial" w:cs="Arial"/>
-        </w:rPr>
-        <w:t>’ section to help less informed researchers evaluate if synthetic data is a good option for their current study. Like ‘is my research design / data structure supported’. ‘How do I know if the synthetic data generated is close enough?’ ‘</w:t>
-      </w:r>
-      <w:proofErr w:type="gramStart"/>
-      <w:r>
-        <w:rPr>
-          <w:rFonts w:ascii="Arial" w:eastAsia="Arial" w:hAnsi="Arial" w:cs="Arial"/>
-        </w:rPr>
-        <w:t>which</w:t>
-      </w:r>
-      <w:proofErr w:type="gramEnd"/>
-      <w:r>
-        <w:rPr>
-          <w:rFonts w:ascii="Arial" w:eastAsia="Arial" w:hAnsi="Arial" w:cs="Arial"/>
-        </w:rPr>
-        <w:t xml:space="preserve"> variables should I generate synthetic data for’? Regardless, a successful revision in this respect should seek to ensure that readers are well prepared to generate and share rigorous synthetic data that serves their specific purpose, from the decision to use synthetic data, to evaluating its appropriateness for the use case, to being able to clearly write about the data’s generation methods.</w:t>
+        <w:t>: We acknowledge the limitation of synthpop in synthesizing hierarchical data and now more explicitly highlight this point in the manuscript, as follows: “...low specific utility was primarily associated with datasets containing a hierarchical structure, such as repeated measure or nested designs, which are common in CSD. This suggests that current synthesis methods in synthpop may not adequately capture multilevel dependencies.” (lines 35</w:t>
+      </w:r>
+      <w:r>
+        <w:rPr>
+          <w:rFonts w:ascii="Arial" w:eastAsia="Arial" w:hAnsi="Arial" w:cs="Arial"/>
+        </w:rPr>
+        <w:t>7</w:t>
+      </w:r>
+      <w:r>
+        <w:rPr>
+          <w:rFonts w:ascii="Arial" w:eastAsia="Arial" w:hAnsi="Arial" w:cs="Arial"/>
+        </w:rPr>
+        <w:t xml:space="preserve"> - 3</w:t>
+      </w:r>
+      <w:r>
+        <w:rPr>
+          <w:rFonts w:ascii="Arial" w:eastAsia="Arial" w:hAnsi="Arial" w:cs="Arial"/>
+        </w:rPr>
+        <w:t>60</w:t>
+      </w:r>
+      <w:r>
+        <w:rPr>
+          <w:rFonts w:ascii="Arial" w:eastAsia="Arial" w:hAnsi="Arial" w:cs="Arial"/>
+        </w:rPr>
+        <w:t>).</w:t>
+      </w:r>
+      <w:r>
+        <w:rPr>
+          <w:rFonts w:ascii="Arial" w:eastAsia="Arial" w:hAnsi="Arial" w:cs="Arial"/>
+        </w:rPr>
+        <w:br/>
+      </w:r>
+      <w:r>
+        <w:rPr>
+          <w:rFonts w:ascii="Arial" w:eastAsia="Arial" w:hAnsi="Arial" w:cs="Arial"/>
+        </w:rPr>
+        <w:br/>
+        <w:t>On the other hand, the present manuscript lays a strong foundation for an extremely useful and accessible tutorial for JSLHR that is focused on helping researchers create and evaluate synthetic data for their own studies when data sharing is not possible. The code examples and range across the ASHA domains are well-suited to this purpose. However, more attention is needed to help guide researchers on interpreting the results of the code and making decisions around whether or not they should share the synethetic data, how they can tweak the parameters of the data generation, and how they should write about the synthetic data generation when sharing in their own research studies.</w:t>
+      </w:r>
+    </w:p>
+    <w:p>
+      <w:pPr>
+        <w:ind w:firstLine="720"/>
+        <w:rPr>
+          <w:rFonts w:ascii="Arial" w:eastAsia="Arial" w:hAnsi="Arial" w:cs="Arial"/>
+        </w:rPr>
+      </w:pPr>
+      <w:r>
+        <w:rPr>
+          <w:rFonts w:ascii="Arial" w:eastAsia="Arial" w:hAnsi="Arial" w:cs="Arial"/>
+        </w:rPr>
+        <w:t>Perhaps a successful tutorial might even include a sort of ‘faq’ section to help less informed researchers evaluate if synthetic data is a good option for their current study. Like ‘is my research design / data structure supported’. ‘How do I know if the synthetic data generated is close enough?’ ‘which variables should I generate synthetic data for’? Regardless, a successful revision in this respect should seek to ensure that readers are well prepared to generate and share rigorous synthetic data that serves their specific purpose, from the decision to use synthetic data, to evaluating its appropriateness for the use case, to being able to clearly write about the data’s generation methods.</w:t>
       </w:r>
     </w:p>
     <w:p>
@@ -1243,21 +1071,7 @@
         <w:rPr>
           <w:rFonts w:ascii="Arial" w:eastAsia="Arial" w:hAnsi="Arial" w:cs="Arial"/>
         </w:rPr>
-        <w:t xml:space="preserve">: This is an important consideration. Ideally, if researchers choose to share demographic data without participant </w:t>
-      </w:r>
-      <w:proofErr w:type="gramStart"/>
-      <w:r>
-        <w:rPr>
-          <w:rFonts w:ascii="Arial" w:eastAsia="Arial" w:hAnsi="Arial" w:cs="Arial"/>
-        </w:rPr>
-        <w:t>consent</w:t>
-      </w:r>
-      <w:proofErr w:type="gramEnd"/>
-      <w:r>
-        <w:rPr>
-          <w:rFonts w:ascii="Arial" w:eastAsia="Arial" w:hAnsi="Arial" w:cs="Arial"/>
-        </w:rPr>
-        <w:t xml:space="preserve"> they should synthesize the demographic data to ensure it is not identifiable and does not represent ‘real’ individuals.</w:t>
+        <w:t>: This is an important consideration. Ideally, if researchers choose to share demographic data without participant consent they should synthesize the demographic data to ensure it is not identifiable and does not represent ‘real’ individuals.</w:t>
       </w:r>
       <w:r>
         <w:rPr>
@@ -1292,7 +1106,19 @@
         <w:rPr>
           <w:rFonts w:ascii="Arial" w:eastAsia="Arial" w:hAnsi="Arial" w:cs="Arial"/>
         </w:rPr>
-        <w:t>: Although our initial goal was to assess the stability of synthetic data across multiple (100) datasets, we recognize that this approach may be excessive and impractical for implementation. Therefore, we have revised the manuscript to focus on a single synthesized dataset compared to the original. For transparency, we have included the results across all 100 datasets in an appendix for the interested reader (see Supplemental Table 1 and Supplemental Figures 1 and 2).</w:t>
+        <w:t>: Although our initial goal was to assess the stability of synthetic data across multiple (100) datasets, we recognize that this approach may be excessive and impractical for implementation. Therefore, we have revised the manuscript to focus on a single synthesized dataset compared to the original. For transparency, we have included the results across all 100 datasets in an appendix for the interested reader (see Supplemental Table 1 and Supplemental Figures 1 and 2</w:t>
+      </w:r>
+      <w:r>
+        <w:rPr>
+          <w:rFonts w:ascii="Arial" w:eastAsia="Arial" w:hAnsi="Arial" w:cs="Arial"/>
+        </w:rPr>
+        <w:t>; lines 217 - 218</w:t>
+      </w:r>
+      <w:r>
+        <w:rPr>
+          <w:rFonts w:ascii="Arial" w:eastAsia="Arial" w:hAnsi="Arial" w:cs="Arial"/>
+        </w:rPr>
+        <w:t>).</w:t>
       </w:r>
       <w:r>
         <w:rPr>
@@ -1370,23 +1196,8 @@
         <w:rPr>
           <w:rFonts w:ascii="Arial" w:eastAsia="Arial" w:hAnsi="Arial" w:cs="Arial"/>
         </w:rPr>
-        <w:t xml:space="preserve">: One approach to evaluate whether these distributions are similar between synthetic and original datasets is with the standardized </w:t>
-      </w:r>
-      <w:proofErr w:type="spellStart"/>
-      <w:r>
-        <w:rPr>
-          <w:rFonts w:ascii="Arial" w:eastAsia="Arial" w:hAnsi="Arial" w:cs="Arial"/>
-        </w:rPr>
-        <w:t>standardized</w:t>
-      </w:r>
-      <w:proofErr w:type="spellEnd"/>
-      <w:r>
-        <w:rPr>
-          <w:rFonts w:ascii="Arial" w:eastAsia="Arial" w:hAnsi="Arial" w:cs="Arial"/>
-        </w:rPr>
-        <w:t xml:space="preserve"> ratio of the propensity mean squared error (</w:t>
-      </w:r>
-      <w:proofErr w:type="spellStart"/>
+        <w:t>: One approach to evaluate whether these distributions are similar between synthetic and original datasets is with the standardized standardized ratio of the propensity mean squared error (</w:t>
+      </w:r>
       <w:r>
         <w:rPr>
           <w:rFonts w:ascii="Arial" w:eastAsia="Arial" w:hAnsi="Arial" w:cs="Arial"/>
@@ -1394,7 +1205,6 @@
         </w:rPr>
         <w:t>S_pMSE</w:t>
       </w:r>
-      <w:proofErr w:type="spellEnd"/>
       <w:r>
         <w:rPr>
           <w:rFonts w:ascii="Arial" w:eastAsia="Arial" w:hAnsi="Arial" w:cs="Arial"/>
@@ -1406,35 +1216,7 @@
           <w:rFonts w:ascii="Arial" w:eastAsia="Arial" w:hAnsi="Arial" w:cs="Arial"/>
         </w:rPr>
         <w:lastRenderedPageBreak/>
-        <w:t xml:space="preserve">as follows: “To evaluate general utility, we visually compared univariate (e.g.., bar charts, histograms) and bivariate joint distributions (e.g., scatterplots) between the original and synthetic dataset, and evaluated the predicted probability that a record comes from the synthetic versus original data, known as the standardized </w:t>
-      </w:r>
-      <w:proofErr w:type="gramStart"/>
-      <w:r>
-        <w:rPr>
-          <w:rFonts w:ascii="Arial" w:eastAsia="Arial" w:hAnsi="Arial" w:cs="Arial"/>
-        </w:rPr>
-        <w:t>propensity</w:t>
-      </w:r>
-      <w:proofErr w:type="gramEnd"/>
-      <w:r>
-        <w:rPr>
-          <w:rFonts w:ascii="Arial" w:eastAsia="Arial" w:hAnsi="Arial" w:cs="Arial"/>
-        </w:rPr>
-        <w:t xml:space="preserve"> mean squared error (</w:t>
-      </w:r>
-      <w:proofErr w:type="spellStart"/>
-      <w:r>
-        <w:rPr>
-          <w:rFonts w:ascii="Arial" w:eastAsia="Arial" w:hAnsi="Arial" w:cs="Arial"/>
-        </w:rPr>
-        <w:t>S_pMSE</w:t>
-      </w:r>
-      <w:proofErr w:type="spellEnd"/>
-      <w:r>
-        <w:rPr>
-          <w:rFonts w:ascii="Arial" w:eastAsia="Arial" w:hAnsi="Arial" w:cs="Arial"/>
-        </w:rPr>
-        <w:t>). Standardized propensity scores closer to zero indicate greater general utility (typically with a standard deviation of one), where a value of zero indicates that the original and synthetic data are identical (Snoke et al., 2018). Notably, a value of zero is highly unlikely since synthetic data generation aims to achieve distributional similarity.” (lines 198 - 209)</w:t>
+        <w:t>as follows: “To evaluate general utility, we visually compared univariate (e.g.., bar charts, histograms) and bivariate joint distributions (e.g., scatterplots) between the original and synthetic dataset, and evaluated the predicted probability that a record comes from the synthetic versus original data, known as the standardized propensity mean squared error (S_pMSE). Standardized propensity scores closer to zero indicate greater general utility (typically with a standard deviation of one), where a value of zero indicates that the original and synthetic data are identical (Snoke et al., 2018). Notably, a value of zero is highly unlikely since synthetic data generation aims to achieve distributional similarity.” (lines 198 - 209)</w:t>
       </w:r>
       <w:r>
         <w:rPr>
@@ -1474,21 +1256,7 @@
         <w:rPr>
           <w:rFonts w:ascii="Arial" w:eastAsia="Arial" w:hAnsi="Arial" w:cs="Arial"/>
         </w:rPr>
-        <w:t xml:space="preserve">Moreover, while there is a range of studies included in this study, it remains unclear the extent to which they represent research in the field. Moreover, single only 6/9 studies maintained the direction of p-values and 5/9 effect sizes, </w:t>
-      </w:r>
-      <w:proofErr w:type="spellStart"/>
-      <w:r>
-        <w:rPr>
-          <w:rFonts w:ascii="Arial" w:eastAsia="Arial" w:hAnsi="Arial" w:cs="Arial"/>
-        </w:rPr>
-        <w:t>its</w:t>
-      </w:r>
-      <w:proofErr w:type="spellEnd"/>
-      <w:r>
-        <w:rPr>
-          <w:rFonts w:ascii="Arial" w:eastAsia="Arial" w:hAnsi="Arial" w:cs="Arial"/>
-        </w:rPr>
-        <w:t xml:space="preserve"> not clear that the present study justifies the following conclusion: “These results suggest that synthetic datasets can be effectively used across a wide range of studies in the field of CSD to preserve participant confidentiality when sharing data.” I think an appropriate hedge is warranted here.</w:t>
+        <w:t>Moreover, while there is a range of studies included in this study, it remains unclear the extent to which they represent research in the field. Moreover, single only 6/9 studies maintained the direction of p-values and 5/9 effect sizes, its not clear that the present study justifies the following conclusion: “These results suggest that synthetic datasets can be effectively used across a wide range of studies in the field of CSD to preserve participant confidentiality when sharing data.” I think an appropriate hedge is warranted here.</w:t>
       </w:r>
     </w:p>
     <w:p>
@@ -1524,34 +1292,44 @@
         <w:rPr>
           <w:rFonts w:ascii="Arial" w:eastAsia="Arial" w:hAnsi="Arial" w:cs="Arial"/>
         </w:rPr>
-        <w:t>“Findings suggest that synthetic data can effectively reproduce distributional and inferential properties in datasets without hierarchical structures. However, for hierarchical datasets, synthetic data generated using synthpop may not maintain key inferential relationships, limiting its suitability for some research applications. Therefore, researchers should rigorously assess the utility of synthetic datasets before sharing and ensure their intended purpose aligns with the capabilities of the synthesis method used.” (lines 396 - 401).</w:t>
-      </w:r>
-      <w:r>
-        <w:rPr>
-          <w:rFonts w:ascii="Arial" w:eastAsia="Arial" w:hAnsi="Arial" w:cs="Arial"/>
-        </w:rPr>
-        <w:br/>
-      </w:r>
-      <w:r>
-        <w:rPr>
-          <w:rFonts w:ascii="Arial" w:eastAsia="Arial" w:hAnsi="Arial" w:cs="Arial"/>
-        </w:rPr>
-        <w:br/>
-        <w:t xml:space="preserve">383: I’m not entirely clear on what the framework is that is laid out by the authors. Important points are discussed in this area of the discussion, though arguably many of them would be useful in the introduction. The decision tree figure is </w:t>
-      </w:r>
-      <w:proofErr w:type="gramStart"/>
-      <w:r>
-        <w:rPr>
-          <w:rFonts w:ascii="Arial" w:eastAsia="Arial" w:hAnsi="Arial" w:cs="Arial"/>
-        </w:rPr>
-        <w:t>useful, but</w:t>
-      </w:r>
-      <w:proofErr w:type="gramEnd"/>
-      <w:r>
-        <w:rPr>
-          <w:rFonts w:ascii="Arial" w:eastAsia="Arial" w:hAnsi="Arial" w:cs="Arial"/>
-        </w:rPr>
-        <w:t xml:space="preserve"> does not constitute a framework. Overall, how this information can act as an overarching, board guide for how researchers should think about data sharing and synthetic data is not clear. Perhaps framework is not the best word choice here. Otherwise, I think more attention is warranted to strengthen this section to reflect what is expected of a framework - whether supported by conceptual diagrams or other methods. I’m not sure whether this should be the focus of a revision or the focus of separate work.</w:t>
+        <w:t>“Findings suggest that synthetic data can effectively reproduce distributional and inferential properties in datasets without hierarchical structures. However, for hierarchical datasets, synthetic data generated using synthpop may not maintain key inferential relationships, limiting its suitability for some research applications. Therefore, researchers should rigorously assess the utility of synthetic datasets before sharing and ensure their intended purpose aligns with the capabilities of the synthesis method used.” (lines 39</w:t>
+      </w:r>
+      <w:r>
+        <w:rPr>
+          <w:rFonts w:ascii="Arial" w:eastAsia="Arial" w:hAnsi="Arial" w:cs="Arial"/>
+        </w:rPr>
+        <w:t>8</w:t>
+      </w:r>
+      <w:r>
+        <w:rPr>
+          <w:rFonts w:ascii="Arial" w:eastAsia="Arial" w:hAnsi="Arial" w:cs="Arial"/>
+        </w:rPr>
+        <w:t xml:space="preserve"> - 40</w:t>
+      </w:r>
+      <w:r>
+        <w:rPr>
+          <w:rFonts w:ascii="Arial" w:eastAsia="Arial" w:hAnsi="Arial" w:cs="Arial"/>
+        </w:rPr>
+        <w:t>3</w:t>
+      </w:r>
+      <w:r>
+        <w:rPr>
+          <w:rFonts w:ascii="Arial" w:eastAsia="Arial" w:hAnsi="Arial" w:cs="Arial"/>
+        </w:rPr>
+        <w:t>).</w:t>
+      </w:r>
+      <w:r>
+        <w:rPr>
+          <w:rFonts w:ascii="Arial" w:eastAsia="Arial" w:hAnsi="Arial" w:cs="Arial"/>
+        </w:rPr>
+        <w:br/>
+      </w:r>
+      <w:r>
+        <w:rPr>
+          <w:rFonts w:ascii="Arial" w:eastAsia="Arial" w:hAnsi="Arial" w:cs="Arial"/>
+        </w:rPr>
+        <w:br/>
+        <w:t>383: I’m not entirely clear on what the framework is that is laid out by the authors. Important points are discussed in this area of the discussion, though arguably many of them would be useful in the introduction. The decision tree figure is useful, but does not constitute a framework. Overall, how this information can act as an overarching, board guide for how researchers should think about data sharing and synthetic data is not clear. Perhaps framework is not the best word choice here. Otherwise, I think more attention is warranted to strengthen this section to reflect what is expected of a framework - whether supported by conceptual diagrams or other methods. I’m not sure whether this should be the focus of a revision or the focus of separate work.</w:t>
       </w:r>
     </w:p>
     <w:p>
@@ -1703,62 +1481,7 @@
         <w:rPr>
           <w:rFonts w:ascii="Arial" w:eastAsia="Arial" w:hAnsi="Arial" w:cs="Arial"/>
         </w:rPr>
-        <w:t>“Synthetic data are, however, not without limitations; the extent to which statistical properties of the original data are retained varies based on the dataset and the model used to synthesize the data (</w:t>
-      </w:r>
-      <w:proofErr w:type="spellStart"/>
-      <w:r>
-        <w:rPr>
-          <w:rFonts w:ascii="Arial" w:eastAsia="Arial" w:hAnsi="Arial" w:cs="Arial"/>
-        </w:rPr>
-        <w:t>Latner</w:t>
-      </w:r>
-      <w:proofErr w:type="spellEnd"/>
-      <w:r>
-        <w:rPr>
-          <w:rFonts w:ascii="Arial" w:eastAsia="Arial" w:hAnsi="Arial" w:cs="Arial"/>
-        </w:rPr>
-        <w:t xml:space="preserve"> et al., 2014; Matthews &amp; </w:t>
-      </w:r>
-      <w:proofErr w:type="spellStart"/>
-      <w:r>
-        <w:rPr>
-          <w:rFonts w:ascii="Arial" w:eastAsia="Arial" w:hAnsi="Arial" w:cs="Arial"/>
-        </w:rPr>
-        <w:t>Harel</w:t>
-      </w:r>
-      <w:proofErr w:type="spellEnd"/>
-      <w:r>
-        <w:rPr>
-          <w:rFonts w:ascii="Arial" w:eastAsia="Arial" w:hAnsi="Arial" w:cs="Arial"/>
-        </w:rPr>
-        <w:t>, 2011). The intended use of synthetic data influences the level of rigor and scrutiny required. For example, synthetic data can serve as a pedagogical tool to teach data analysis skills or novel statistical methods (Shepherd et al. 2017). In such cases, preserving general statistical properties is sufficient, even if precise relationships between variables are not fully maintained. Similarly, synthetic data accompanying publications can facilitate reproducible workflows to illustrate data pre-processing steps or statistical models without reproducing exact study results. However, higher standards are required when synthetic data is used for hypothesis testing, meta-analyses, or methodological development (Raab et al., 2017). In these scenarios, synthetic datasets must accurately preserve multivariable relationships to ensure their validity and utility.” (lines 112 - 123).</w:t>
-      </w:r>
-    </w:p>
-    <w:p>
-      <w:pPr>
-        <w:ind w:firstLine="720"/>
-        <w:rPr>
-          <w:rFonts w:ascii="Arial" w:eastAsia="Arial" w:hAnsi="Arial" w:cs="Arial"/>
-        </w:rPr>
-      </w:pPr>
-      <w:r>
-        <w:rPr>
-          <w:rFonts w:ascii="Arial" w:eastAsia="Arial" w:hAnsi="Arial" w:cs="Arial"/>
-        </w:rPr>
-        <w:t xml:space="preserve">We have also noted the current limitations of synthesizing datasets with a hierarchical structure with the </w:t>
-      </w:r>
-      <w:r>
-        <w:rPr>
-          <w:rFonts w:ascii="Arial" w:eastAsia="Arial" w:hAnsi="Arial" w:cs="Arial"/>
-          <w:i/>
-        </w:rPr>
-        <w:t>synthpop</w:t>
-      </w:r>
-      <w:r>
-        <w:rPr>
-          <w:rFonts w:ascii="Arial" w:eastAsia="Arial" w:hAnsi="Arial" w:cs="Arial"/>
-        </w:rPr>
-        <w:t xml:space="preserve"> package. </w:t>
+        <w:t>“Synthetic data are, however, not without limitations; the extent to which statistical properties of the original data are retained varies based on the dataset and the model used to synthesize the data (Latner et al., 2014; Matthews &amp; Harel, 2011). The intended use of synthetic data influences the level of rigor and scrutiny required. For example, synthetic data can serve as a pedagogical tool to teach data analysis skills or novel statistical methods (Shepherd et al. 2017). In such cases, preserving general statistical properties is sufficient, even if precise relationships between variables are not fully maintained. Similarly, synthetic data accompanying publications can facilitate reproducible workflows to illustrate data pre-processing steps or statistical models without reproducing exact study results. However, higher standards are required when synthetic data is used for hypothesis testing, meta-analyses, or methodological development (Raab et al., 2017). In these scenarios, synthetic datasets must accurately preserve multivariable relationships to ensure their validity and utility.” (lines 112 - 123).</w:t>
       </w:r>
       <w:r>
         <w:rPr>
@@ -1785,14 +1508,7 @@
           <w:rFonts w:ascii="Arial" w:eastAsia="Arial" w:hAnsi="Arial" w:cs="Arial"/>
         </w:rPr>
         <w:br/>
-        <w:t xml:space="preserve">I appreciate the authors’ suggestion to generate multiple synthetic datasets and select the best-fitting one. It would be beneficial if they could expand on the applicability of </w:t>
-      </w:r>
-      <w:r>
-        <w:rPr>
-          <w:rFonts w:ascii="Arial" w:eastAsia="Arial" w:hAnsi="Arial" w:cs="Arial"/>
-        </w:rPr>
-        <w:lastRenderedPageBreak/>
-        <w:t>synthetic datasets in more complex data structures, especially hierarchical datasets with multiple observations per condition per subject.</w:t>
+        <w:t>I appreciate the authors’ suggestion to generate multiple synthetic datasets and select the best-fitting one. It would be beneficial if they could expand on the applicability of synthetic datasets in more complex data structures, especially hierarchical datasets with multiple observations per condition per subject.</w:t>
       </w:r>
     </w:p>
     <w:p>
@@ -1808,6 +1524,7 @@
           <w:b/>
           <w:u w:val="single"/>
         </w:rPr>
+        <w:lastRenderedPageBreak/>
         <w:t>Response</w:t>
       </w:r>
       <w:r>
@@ -1828,21 +1545,69 @@
         <w:rPr>
           <w:rFonts w:ascii="Arial" w:eastAsia="Arial" w:hAnsi="Arial" w:cs="Arial"/>
         </w:rPr>
-        <w:t>“...low specific utility was primarily associated with datasets containing a hierarchical structure, such as repeated measure or nested designs, which are common in CSD. This suggests that current synthesis methods in synthpop may not adequately capture multilevel dependencies. Alternative approaches specifically designed to handle hierarchical data (Gauvin et al., 2021) may offer a better solution and should be explored in future work.” (lines 356 - 360)</w:t>
-      </w:r>
-    </w:p>
-    <w:p>
-      <w:pPr>
-        <w:ind w:firstLine="720"/>
-        <w:rPr>
-          <w:rFonts w:ascii="Arial" w:eastAsia="Arial" w:hAnsi="Arial" w:cs="Arial"/>
-        </w:rPr>
-      </w:pPr>
-      <w:r>
-        <w:rPr>
-          <w:rFonts w:ascii="Arial" w:eastAsia="Arial" w:hAnsi="Arial" w:cs="Arial"/>
-        </w:rPr>
-        <w:t>“...for hierarchical datasets, synthetic data may not maintain key inferential relationships, limiting its suitability for some research applications. Therefore, researchers should rigorously assess the utility of synthetic datasets before sharing and ensure their intended purpose aligns with the capabilities of the synthesis method used.” (lines 397 - 401)</w:t>
+        <w:t>“...low specific utility was primarily associated with datasets containing a hierarchical structure, such as repeated measure or nested designs, which are common in CSD. This suggests that current synthesis methods in synthpop may not adequately capture multilevel dependencies. Alternative approaches specifically designed to handle hierarchical data (Gauvin et al., 2021) may offer a better solution and should be explored in future work.” (lines 35</w:t>
+      </w:r>
+      <w:r>
+        <w:rPr>
+          <w:rFonts w:ascii="Arial" w:eastAsia="Arial" w:hAnsi="Arial" w:cs="Arial"/>
+        </w:rPr>
+        <w:t>8</w:t>
+      </w:r>
+      <w:r>
+        <w:rPr>
+          <w:rFonts w:ascii="Arial" w:eastAsia="Arial" w:hAnsi="Arial" w:cs="Arial"/>
+        </w:rPr>
+        <w:t xml:space="preserve"> - 36</w:t>
+      </w:r>
+      <w:r>
+        <w:rPr>
+          <w:rFonts w:ascii="Arial" w:eastAsia="Arial" w:hAnsi="Arial" w:cs="Arial"/>
+        </w:rPr>
+        <w:t>2</w:t>
+      </w:r>
+      <w:r>
+        <w:rPr>
+          <w:rFonts w:ascii="Arial" w:eastAsia="Arial" w:hAnsi="Arial" w:cs="Arial"/>
+        </w:rPr>
+        <w:t>)</w:t>
+      </w:r>
+    </w:p>
+    <w:p>
+      <w:pPr>
+        <w:ind w:firstLine="720"/>
+        <w:rPr>
+          <w:rFonts w:ascii="Arial" w:eastAsia="Arial" w:hAnsi="Arial" w:cs="Arial"/>
+        </w:rPr>
+      </w:pPr>
+      <w:r>
+        <w:rPr>
+          <w:rFonts w:ascii="Arial" w:eastAsia="Arial" w:hAnsi="Arial" w:cs="Arial"/>
+        </w:rPr>
+        <w:t>“...for hierarchical datasets, synthetic data may not maintain key inferential relationships, limiting its suitability for some research applications. Therefore, researchers should rigorously assess the utility of synthetic datasets before sharing and ensure their intended purpose aligns with the capabilities of the synthesis method used.” (lines 39</w:t>
+      </w:r>
+      <w:r>
+        <w:rPr>
+          <w:rFonts w:ascii="Arial" w:eastAsia="Arial" w:hAnsi="Arial" w:cs="Arial"/>
+        </w:rPr>
+        <w:t>9</w:t>
+      </w:r>
+      <w:r>
+        <w:rPr>
+          <w:rFonts w:ascii="Arial" w:eastAsia="Arial" w:hAnsi="Arial" w:cs="Arial"/>
+        </w:rPr>
+        <w:t xml:space="preserve"> - 40</w:t>
+      </w:r>
+      <w:r>
+        <w:rPr>
+          <w:rFonts w:ascii="Arial" w:eastAsia="Arial" w:hAnsi="Arial" w:cs="Arial"/>
+        </w:rPr>
+        <w:t>3</w:t>
+      </w:r>
+      <w:r>
+        <w:rPr>
+          <w:rFonts w:ascii="Arial" w:eastAsia="Arial" w:hAnsi="Arial" w:cs="Arial"/>
+        </w:rPr>
+        <w:t>)</w:t>
       </w:r>
       <w:r>
         <w:rPr>
@@ -1877,7 +1642,55 @@
         <w:rPr>
           <w:rFonts w:ascii="Arial" w:eastAsia="Arial" w:hAnsi="Arial" w:cs="Arial"/>
         </w:rPr>
-        <w:t>: As we described in a response above, we have revised the manuscript to emphasize the different use cases of synthetic data (e.g., lines 112 - 123), as well as its performance with different data types (e.g., worse performance with hierarchical data; lines 356 - 360, 397 - 401).</w:t>
+        <w:t>: As we described in a response above, we have revised the manuscript to emphasize the different use cases of synthetic data (e.g., lines 112 - 123), as well as its performance with different data types (e.g., worse performance with hierarchical data; lines 35</w:t>
+      </w:r>
+      <w:r>
+        <w:rPr>
+          <w:rFonts w:ascii="Arial" w:eastAsia="Arial" w:hAnsi="Arial" w:cs="Arial"/>
+        </w:rPr>
+        <w:t>8</w:t>
+      </w:r>
+      <w:r>
+        <w:rPr>
+          <w:rFonts w:ascii="Arial" w:eastAsia="Arial" w:hAnsi="Arial" w:cs="Arial"/>
+        </w:rPr>
+        <w:t xml:space="preserve"> - 36</w:t>
+      </w:r>
+      <w:r>
+        <w:rPr>
+          <w:rFonts w:ascii="Arial" w:eastAsia="Arial" w:hAnsi="Arial" w:cs="Arial"/>
+        </w:rPr>
+        <w:t>2</w:t>
+      </w:r>
+      <w:r>
+        <w:rPr>
+          <w:rFonts w:ascii="Arial" w:eastAsia="Arial" w:hAnsi="Arial" w:cs="Arial"/>
+        </w:rPr>
+        <w:t>, 39</w:t>
+      </w:r>
+      <w:r>
+        <w:rPr>
+          <w:rFonts w:ascii="Arial" w:eastAsia="Arial" w:hAnsi="Arial" w:cs="Arial"/>
+        </w:rPr>
+        <w:t>9</w:t>
+      </w:r>
+      <w:r>
+        <w:rPr>
+          <w:rFonts w:ascii="Arial" w:eastAsia="Arial" w:hAnsi="Arial" w:cs="Arial"/>
+        </w:rPr>
+        <w:t xml:space="preserve"> - 40</w:t>
+      </w:r>
+      <w:r>
+        <w:rPr>
+          <w:rFonts w:ascii="Arial" w:eastAsia="Arial" w:hAnsi="Arial" w:cs="Arial"/>
+        </w:rPr>
+        <w:t>3</w:t>
+      </w:r>
+      <w:r>
+        <w:rPr>
+          <w:rFonts w:ascii="Arial" w:eastAsia="Arial" w:hAnsi="Arial" w:cs="Arial"/>
+        </w:rPr>
+        <w:t>).</w:t>
       </w:r>
       <w:r>
         <w:rPr>
@@ -1958,33 +1771,27 @@
           <w:rFonts w:ascii="Arial" w:eastAsia="Arial" w:hAnsi="Arial" w:cs="Arial"/>
         </w:rPr>
         <w:br/>
-        <w:t xml:space="preserve">Is additional information regarding the research methodology needed to replicate the </w:t>
-      </w:r>
+        <w:t>Is additional information regarding the research methodology needed to replicate the study?</w:t>
+      </w:r>
+      <w:r>
+        <w:rPr>
+          <w:rFonts w:ascii="Arial" w:eastAsia="Arial" w:hAnsi="Arial" w:cs="Arial"/>
+        </w:rPr>
+        <w:br/>
+        <w:t>Reviewer 2: No:</w:t>
+      </w:r>
+    </w:p>
+    <w:p>
+      <w:pPr>
+        <w:rPr>
+          <w:rFonts w:ascii="Arial" w:eastAsia="Arial" w:hAnsi="Arial" w:cs="Arial"/>
+        </w:rPr>
+      </w:pPr>
       <w:r>
         <w:rPr>
           <w:rFonts w:ascii="Arial" w:eastAsia="Arial" w:hAnsi="Arial" w:cs="Arial"/>
         </w:rPr>
         <w:lastRenderedPageBreak/>
-        <w:t>study?</w:t>
-      </w:r>
-      <w:r>
-        <w:rPr>
-          <w:rFonts w:ascii="Arial" w:eastAsia="Arial" w:hAnsi="Arial" w:cs="Arial"/>
-        </w:rPr>
-        <w:br/>
-        <w:t>Reviewer 2: No:</w:t>
-      </w:r>
-    </w:p>
-    <w:p>
-      <w:pPr>
-        <w:rPr>
-          <w:rFonts w:ascii="Arial" w:eastAsia="Arial" w:hAnsi="Arial" w:cs="Arial"/>
-        </w:rPr>
-      </w:pPr>
-      <w:r>
-        <w:rPr>
-          <w:rFonts w:ascii="Arial" w:eastAsia="Arial" w:hAnsi="Arial" w:cs="Arial"/>
-        </w:rPr>
         <w:t> </w:t>
       </w:r>
     </w:p>

</xml_diff>

<commit_message>
updated response to reviewers
</commit_message>
<xml_diff>
--- a/Revision copy/response_to_reviewers.docx
+++ b/Revision copy/response_to_reviewers.docx
@@ -533,7 +533,19 @@
         <w:rPr>
           <w:rFonts w:ascii="Arial" w:eastAsia="Arial" w:hAnsi="Arial" w:cs="Arial"/>
         </w:rPr>
-        <w:t>: The current manuscript focuses on the application of synthetic data in the field of Communication Sciences and Disorders. We agree that a tutorial is outside the scope of this manuscript and plan to submit a separate paper focused on describing how to implement and evaluate synthetic data for various use-cases. Of note, the current study aims to examine the feasibility and preliminary utility of synthetic data in study designs and outcome types that are seen in the literature. It is not feasible to evaluate and provide recommendations for the utility of synthetic data for every possible scenario that a researcher may encounter. Instead, critical thinking on the part of the researcher, as well as appropriate approaches to evaluate utility, are necessary.</w:t>
+        <w:t>: The current manuscript focuses on the application of synthetic data in the field of Communication Sciences and Disorders. We agree that a tutorial is outside the scope of this manuscript and plan to submit a separate paper focused on describing how to implement and evaluate synthetic data for various use-cases. Of note, the current study aims to examine the feasibility and preliminary utility of synthetic data in study designs and outcome types that are seen in the</w:t>
+      </w:r>
+      <w:r>
+        <w:rPr>
+          <w:rFonts w:ascii="Arial" w:eastAsia="Arial" w:hAnsi="Arial" w:cs="Arial"/>
+        </w:rPr>
+        <w:t xml:space="preserve"> CSD</w:t>
+      </w:r>
+      <w:r>
+        <w:rPr>
+          <w:rFonts w:ascii="Arial" w:eastAsia="Arial" w:hAnsi="Arial" w:cs="Arial"/>
+        </w:rPr>
+        <w:t xml:space="preserve"> literature. It is not feasible to evaluate and provide recommendations for the utility of synthetic data for every possible scenario that a researcher may encounter. Instead, critical thinking on the part of the researcher, as well as appropriate approaches to evaluate utility, are necessary.</w:t>
       </w:r>
     </w:p>
     <w:p>
@@ -593,14 +605,14 @@
         <w:rPr>
           <w:rFonts w:ascii="Arial" w:eastAsia="Arial" w:hAnsi="Arial" w:cs="Arial"/>
         </w:rPr>
-        <w:t xml:space="preserve">: It is not feasible to evaluate the utility of synthetic data for every possible research design, outcome type, or data parameter. This issue is further compounded by the lack of open data in our field. In fact, obtaining datasets that were representative across subfields was itself a difficult task. Additionally, it is not our goal to suggest that our investigation could provide sufficient evidence to suggest that synthetic </w:t>
+        <w:t xml:space="preserve">: It is not feasible to evaluate the utility of synthetic data for every possible research design, outcome type, or data parameter. This issue is further compounded by the lack of open data in our field. In fact, obtaining datasets that were representative across subfields was itself a difficult task. Additionally, it is not our goal to </w:t>
       </w:r>
       <w:r>
         <w:rPr>
           <w:rFonts w:ascii="Arial" w:eastAsia="Arial" w:hAnsi="Arial" w:cs="Arial"/>
         </w:rPr>
         <w:lastRenderedPageBreak/>
-        <w:t>data could be used in each of these scenarios. Instead, we aim to provide a proof-of-concept to the reader that synthetic data is a feasible approach in different scenarios that might be representative of different subfields in CSD (and thus, data types that the reader may encounter). We expand on this point in the manuscript, as follows: “It is important to note that not all research designs are represented due to the limited availability of public data in the field of CSD and the inherent challenge of including all possible designs. Instead, this approach prioritizes representation across all CSD subfields to provide a proof of concept for the reader. To demonstrate the feasibility and potential utility of synthetic data to promote transparency and reproducibility, an analysis was chosen from each study to generate synthetic data for those variables.” (lines 163 - 168)</w:t>
+        <w:t>suggest that our investigation could provide sufficient evidence to suggest that synthetic data could be used in each of these scenarios. Instead, we aim to provide a proof-of-concept to the reader that synthetic data is a feasible approach in different scenarios that might be representative of different subfields in CSD (and thus, data types that the reader may encounter). We expand on this point in the manuscript, as follows: “It is important to note that not all research designs are represented due to the limited availability of public data in the field of CSD and the inherent challenge of including all possible designs. Instead, this approach prioritizes representation across all CSD subfields to provide a proof of concept for the reader. To demonstrate the feasibility and potential utility of synthetic data to promote transparency and reproducibility, an analysis was chosen from each study to generate synthetic data for those variables.” (lines 163 - 168)</w:t>
       </w:r>
     </w:p>
     <w:p>

</xml_diff>